<commit_message>
Estudo de viabilidade concluido com sucesso
</commit_message>
<xml_diff>
--- a/Termo de Abertura do Projeto.docx
+++ b/Termo de Abertura do Projeto.docx
@@ -331,7 +331,7 @@
           <w:docPartGallery w:val="Table of Contents"/>
           <w:docPartUnique w:val="true"/>
         </w:docPartObj>
-        <w:id w:val="787152368"/>
+        <w:id w:val="1745893719"/>
       </w:sdtPr>
       <w:sdtContent>
         <w:p>
@@ -2528,8 +2528,6 @@
                 <w:lang w:eastAsia="pt-BR"/>
               </w:rPr>
             </w:pPr>
-            <w:bookmarkStart w:id="12" w:name="__DdeLink__1890_2140630692"/>
-            <w:bookmarkEnd w:id="12"/>
             <w:r>
               <w:rPr>
                 <w:rFonts w:eastAsia="Times" w:cs="Times New Roman" w:ascii="Times" w:hAnsi="Times"/>
@@ -2973,8 +2971,8 @@
         </w:numPr>
         <w:rPr/>
       </w:pPr>
-      <w:bookmarkStart w:id="13" w:name="_Toc422808773"/>
-      <w:bookmarkEnd w:id="13"/>
+      <w:bookmarkStart w:id="12" w:name="_Toc422808773"/>
+      <w:bookmarkEnd w:id="12"/>
       <w:r>
         <w:rPr/>
         <w:t>Restrições</w:t>
@@ -3028,8 +3026,8 @@
         </w:numPr>
         <w:rPr/>
       </w:pPr>
-      <w:bookmarkStart w:id="14" w:name="_Toc422808774"/>
-      <w:bookmarkEnd w:id="14"/>
+      <w:bookmarkStart w:id="13" w:name="_Toc422808774"/>
+      <w:bookmarkEnd w:id="13"/>
       <w:r>
         <w:rPr/>
         <w:t>Premissas</w:t>
@@ -3077,8 +3075,8 @@
         <w:rPr/>
         <w:t xml:space="preserve"> </w:t>
       </w:r>
-      <w:bookmarkStart w:id="15" w:name="_Toc422808775"/>
-      <w:bookmarkEnd w:id="15"/>
+      <w:bookmarkStart w:id="14" w:name="_Toc422808775"/>
+      <w:bookmarkEnd w:id="14"/>
       <w:r>
         <w:rPr/>
         <w:t>Riscos</w:t>
@@ -3155,8 +3153,8 @@
         <w:rPr/>
         <w:t xml:space="preserve"> </w:t>
       </w:r>
-      <w:bookmarkStart w:id="16" w:name="_Toc422808776"/>
-      <w:bookmarkEnd w:id="16"/>
+      <w:bookmarkStart w:id="15" w:name="_Toc422808776"/>
+      <w:bookmarkEnd w:id="15"/>
       <w:r>
         <w:rPr/>
         <w:t>Orçamento do Projeto</w:t>

</xml_diff>